<commit_message>
Fix: PowerPoint to PDF route and API endpoint
</commit_message>
<xml_diff>
--- a/backend/uploads/pdf-to-word/receipt (15).docx
+++ b/backend/uploads/pdf-to-word/receipt (15).docx
@@ -7,7 +7,7 @@
         <w:autoSpaceDN w:val="0"/>
         <w:autoSpaceDE w:val="0"/>
         <w:widowControl/>
-        <w:spacing w:line="146" w:lineRule="exact" w:before="0" w:after="0"/>
+        <w:spacing w:line="140" w:lineRule="exact" w:before="0" w:after="0"/>
         <w:ind w:left="0" w:right="0"/>
       </w:pPr>
     </w:p>
@@ -16,20 +16,19 @@
         <w:tblW w:type="auto" w:w="0"/>
         <w:tblLayout w:type="fixed"/>
         <w:tblLook w:firstColumn="1" w:firstRow="1" w:lastColumn="0" w:lastRow="0" w:noHBand="0" w:noVBand="1" w:val="04A0"/>
-        <w:tblInd w:w="-10.0" w:type="dxa"/>
+        <w:tblInd w:w="-12.000000000000028" w:type="dxa"/>
       </w:tblPr>
       <w:tblGrid>
-        <w:gridCol w:w="3613"/>
-        <w:gridCol w:w="3613"/>
-        <w:gridCol w:w="3613"/>
+        <w:gridCol w:w="5545"/>
+        <w:gridCol w:w="5545"/>
       </w:tblGrid>
       <w:tr>
         <w:trPr>
-          <w:trHeight w:hRule="exact" w:val="1372"/>
+          <w:trHeight w:hRule="exact" w:val="1388"/>
         </w:trPr>
         <w:tc>
           <w:tcPr>
-            <w:tcW w:type="dxa" w:w="2260"/>
+            <w:tcW w:type="dxa" w:w="3080"/>
             <w:tcBorders/>
             <w:tcMar>
               <w:start w:w="0" w:type="dxa"/>
@@ -41,7 +40,7 @@
               <w:autoSpaceDN w:val="0"/>
               <w:autoSpaceDE w:val="0"/>
               <w:widowControl/>
-              <w:spacing w:line="304" w:lineRule="exact" w:before="0" w:after="0"/>
+              <w:spacing w:line="310" w:lineRule="exact" w:before="0" w:after="0"/>
               <w:ind w:left="0" w:right="0"/>
             </w:pPr>
           </w:p>
@@ -50,18 +49,18 @@
               <w:tblW w:type="auto" w:w="0"/>
               <w:tblLayout w:type="fixed"/>
               <w:tblLook w:firstColumn="1" w:firstRow="1" w:lastColumn="0" w:lastRow="0" w:noHBand="0" w:noVBand="1" w:val="04A0"/>
-              <w:tblInd w:w="30.0" w:type="dxa"/>
+              <w:tblInd w:w="32.00000000000003" w:type="dxa"/>
             </w:tblPr>
             <w:tblGrid>
-              <w:gridCol w:w="2260"/>
+              <w:gridCol w:w="3080"/>
             </w:tblGrid>
             <w:tr>
               <w:trPr>
-                <w:trHeight w:hRule="exact" w:val="998"/>
+                <w:trHeight w:hRule="exact" w:val="978"/>
               </w:trPr>
               <w:tc>
                 <w:tcPr>
-                  <w:tcW w:type="dxa" w:w="1980"/>
+                  <w:tcW w:type="dxa" w:w="2260"/>
                   <w:tcBorders>
                     <w:start w:sz="8.0" w:val="single" w:color="#FFFFFF"/>
                     <w:top w:sz="8.0" w:val="single" w:color="#FFFFFF"/>
@@ -85,7 +84,7 @@
                   <w:r>
                     <w:drawing>
                       <wp:inline xmlns:a="http://schemas.openxmlformats.org/drawingml/2006/main" xmlns:pic="http://schemas.openxmlformats.org/drawingml/2006/picture">
-                        <wp:extent cx="1117600" cy="506730"/>
+                        <wp:extent cx="1117600" cy="506729"/>
                         <wp:docPr id="1" name="Picture 1"/>
                         <wp:cNvGraphicFramePr>
                           <a:graphicFrameLocks noChangeAspect="1"/>
@@ -106,7 +105,7 @@
                               <pic:spPr>
                                 <a:xfrm>
                                   <a:off x="0" y="0"/>
-                                  <a:ext cx="1117600" cy="506730"/>
+                                  <a:ext cx="1117600" cy="506729"/>
                                 </a:xfrm>
                                 <a:prstGeom prst="rect"/>
                               </pic:spPr>
@@ -132,7 +131,7 @@
         </w:tc>
         <w:tc>
           <w:tcPr>
-            <w:tcW w:type="dxa" w:w="5860"/>
+            <w:tcW w:type="dxa" w:w="7480"/>
             <w:tcBorders/>
             <w:tcMar>
               <w:start w:w="0" w:type="dxa"/>
@@ -144,10 +143,10 @@
               <w:tblW w:type="auto" w:w="0"/>
               <w:tblLayout w:type="fixed"/>
               <w:tblLook w:firstColumn="1" w:firstRow="1" w:lastColumn="0" w:lastRow="0" w:noHBand="0" w:noVBand="1" w:val="04A0"/>
-              <w:tblInd w:w="270.0" w:type="dxa"/>
+              <w:tblInd w:w="803.9999999999998" w:type="dxa"/>
             </w:tblPr>
             <w:tblGrid>
-              <w:gridCol w:w="5860"/>
+              <w:gridCol w:w="7480"/>
             </w:tblGrid>
             <w:tr>
               <w:trPr>
@@ -155,7 +154,7 @@
               </w:trPr>
               <w:tc>
                 <w:tcPr>
-                  <w:tcW w:type="dxa" w:w="5514"/>
+                  <w:tcW w:type="dxa" w:w="3334"/>
                   <w:tcBorders>
                     <w:start w:sz="8.0" w:val="single" w:color="#FFFFFF"/>
                     <w:top w:sz="8.0" w:val="single" w:color="#FFFFFF"/>
@@ -172,23 +171,13 @@
                     <w:autoSpaceDN w:val="0"/>
                     <w:autoSpaceDE w:val="0"/>
                     <w:widowControl/>
-                    <w:spacing w:line="334" w:lineRule="exact" w:before="10" w:after="0"/>
-                    <w:ind w:left="720" w:right="576" w:firstLine="0"/>
-                    <w:jc w:val="center"/>
+                    <w:spacing w:line="268" w:lineRule="exact" w:before="394" w:after="0"/>
+                    <w:ind w:left="0" w:right="0" w:firstLine="0"/>
+                    <w:jc w:val="right"/>
                   </w:pPr>
                   <w:r>
                     <w:rPr>
-                      <w:rFonts w:ascii="Helvetica" w:hAnsi="Helvetica" w:eastAsia="Helvetica"/>
-                      <w:b w:val="0"/>
-                      <w:i w:val="0"/>
-                      <w:color w:val="000000"/>
-                      <w:sz w:val="24"/>
-                    </w:rPr>
-                    <w:t xml:space="preserve">Kakinada Institute of Engineering and </w:t>
-                  </w:r>
-                  <w:r>
-                    <w:rPr>
-                      <w:rFonts w:ascii="Helvetica" w:hAnsi="Helvetica" w:eastAsia="Helvetica"/>
+                      <w:rFonts w:ascii="Liberation Sans" w:hAnsi="Liberation Sans" w:eastAsia="Liberation Sans"/>
                       <w:b w:val="0"/>
                       <w:i w:val="0"/>
                       <w:color w:val="000000"/>
@@ -205,7 +194,7 @@
               </w:trPr>
               <w:tc>
                 <w:tcPr>
-                  <w:tcW w:type="dxa" w:w="5514"/>
+                  <w:tcW w:type="dxa" w:w="3334"/>
                   <w:tcBorders>
                     <w:start w:sz="8.0" w:val="single" w:color="#FFFFFF"/>
                     <w:top w:sz="8.0" w:val="single" w:color="#FFFFFF"/>
@@ -217,26 +206,7 @@
                     <w:end w:w="0" w:type="dxa"/>
                   </w:tcMar>
                 </w:tcPr>
-                <w:p>
-                  <w:pPr>
-                    <w:autoSpaceDN w:val="0"/>
-                    <w:autoSpaceDE w:val="0"/>
-                    <w:widowControl/>
-                    <w:spacing w:line="248" w:lineRule="exact" w:before="34" w:after="0"/>
-                    <w:ind w:left="0" w:right="0" w:firstLine="0"/>
-                    <w:jc w:val="center"/>
-                  </w:pPr>
-                  <w:r>
-                    <w:rPr>
-                      <w:rFonts w:ascii="Helvetica" w:hAnsi="Helvetica" w:eastAsia="Helvetica"/>
-                      <w:b w:val="0"/>
-                      <w:i w:val="0"/>
-                      <w:color w:val="000000"/>
-                      <w:sz w:val="18"/>
-                    </w:rPr>
-                    <w:t>Yanam Raod, Corangi, AndhraPradesh, 533461</w:t>
-                  </w:r>
-                </w:p>
+                <w:p/>
               </w:tc>
             </w:tr>
           </w:tbl>
@@ -245,38 +215,30 @@
               <w:autoSpaceDN w:val="0"/>
               <w:autoSpaceDE w:val="0"/>
               <w:widowControl/>
-              <w:spacing w:line="14" w:lineRule="exact" w:before="0" w:after="0"/>
-              <w:ind w:left="0" w:right="0"/>
+              <w:spacing w:line="200" w:lineRule="exact" w:before="0" w:after="0"/>
+              <w:ind w:left="0" w:right="0" w:firstLine="0"/>
+              <w:jc w:val="center"/>
             </w:pPr>
-          </w:p>
-        </w:tc>
-        <w:tc>
-          <w:tcPr>
-            <w:tcW w:type="dxa" w:w="2700"/>
-            <w:tcBorders/>
-            <w:tcMar>
-              <w:start w:w="0" w:type="dxa"/>
-              <w:end w:w="0" w:type="dxa"/>
-            </w:tcMar>
-          </w:tcPr>
-          <w:p>
-            <w:pPr>
-              <w:autoSpaceDN w:val="0"/>
-              <w:autoSpaceDE w:val="0"/>
-              <w:widowControl/>
-              <w:spacing w:line="304" w:lineRule="exact" w:before="0" w:after="0"/>
-              <w:ind w:left="0" w:right="0"/>
-            </w:pPr>
+            <w:r>
+              <w:rPr>
+                <w:rFonts w:ascii="Liberation Sans" w:hAnsi="Liberation Sans" w:eastAsia="Liberation Sans"/>
+                <w:b w:val="0"/>
+                <w:i w:val="0"/>
+                <w:color w:val="000000"/>
+                <w:sz w:val="18"/>
+              </w:rPr>
+              <w:t>Yanam Raod, Corangi, AndhraPradesh, 533461</w:t>
+            </w:r>
           </w:p>
           <w:tbl>
             <w:tblPr>
               <w:tblW w:type="auto" w:w="0"/>
               <w:tblLayout w:type="fixed"/>
               <w:tblLook w:firstColumn="1" w:firstRow="1" w:lastColumn="0" w:lastRow="0" w:noHBand="0" w:noVBand="1" w:val="04A0"/>
-              <w:tblInd w:w="110.0" w:type="dxa"/>
+              <w:tblInd w:w="4258.0" w:type="dxa"/>
             </w:tblPr>
             <w:tblGrid>
-              <w:gridCol w:w="2700"/>
+              <w:gridCol w:w="7480"/>
             </w:tblGrid>
             <w:tr>
               <w:trPr>
@@ -284,7 +246,7 @@
               </w:trPr>
               <w:tc>
                 <w:tcPr>
-                  <w:tcW w:type="dxa" w:w="2580"/>
+                  <w:tcW w:type="dxa" w:w="2700"/>
                   <w:tcBorders>
                     <w:start w:sz="8.0" w:val="single" w:color="#FFFFFF"/>
                     <w:top w:sz="8.0" w:val="single" w:color="#FFFFFF"/>
@@ -302,7 +264,7 @@
                     <w:autoSpaceDE w:val="0"/>
                     <w:widowControl/>
                     <w:spacing w:line="240" w:lineRule="auto" w:before="100" w:after="0"/>
-                    <w:ind w:left="100" w:right="0" w:firstLine="0"/>
+                    <w:ind w:left="272" w:right="0" w:firstLine="0"/>
                     <w:jc w:val="left"/>
                   </w:pPr>
                   <w:r>
@@ -348,9 +310,20 @@
               <w:autoSpaceDN w:val="0"/>
               <w:autoSpaceDE w:val="0"/>
               <w:widowControl/>
-              <w:spacing w:line="14" w:lineRule="exact" w:before="0" w:after="0"/>
-              <w:ind w:left="0" w:right="0"/>
+              <w:spacing w:line="268" w:lineRule="exact" w:before="0" w:after="0"/>
+              <w:ind w:left="1814" w:right="0" w:firstLine="0"/>
+              <w:jc w:val="left"/>
             </w:pPr>
+            <w:r>
+              <w:rPr>
+                <w:rFonts w:ascii="Liberation Sans" w:hAnsi="Liberation Sans" w:eastAsia="Liberation Sans"/>
+                <w:b w:val="0"/>
+                <w:i w:val="0"/>
+                <w:color w:val="000000"/>
+                <w:sz w:val="24"/>
+              </w:rPr>
+              <w:t xml:space="preserve">Kakinada Institute of Engineering and </w:t>
+            </w:r>
           </w:p>
         </w:tc>
       </w:tr>
@@ -360,13 +333,13 @@
         <w:autoSpaceDN w:val="0"/>
         <w:autoSpaceDE w:val="0"/>
         <w:widowControl/>
-        <w:spacing w:line="330" w:lineRule="exact" w:before="30" w:after="210"/>
-        <w:ind w:left="0" w:right="4550" w:firstLine="0"/>
+        <w:spacing w:line="268" w:lineRule="exact" w:before="66" w:after="226"/>
+        <w:ind w:left="0" w:right="4700" w:firstLine="0"/>
         <w:jc w:val="right"/>
       </w:pPr>
       <w:r>
         <w:rPr>
-          <w:rFonts w:ascii="Helvetica" w:hAnsi="Helvetica" w:eastAsia="Helvetica"/>
+          <w:rFonts w:ascii="Liberation Sans" w:hAnsi="Liberation Sans" w:eastAsia="Liberation Sans"/>
           <w:b/>
           <w:i w:val="0"/>
           <w:color w:val="000000"/>
@@ -380,10 +353,10 @@
         <w:tblW w:type="auto" w:w="0"/>
         <w:tblLayout w:type="fixed"/>
         <w:tblLook w:firstColumn="1" w:firstRow="1" w:lastColumn="0" w:lastRow="0" w:noHBand="0" w:noVBand="1" w:val="04A0"/>
-        <w:tblInd w:w="210.0" w:type="dxa"/>
+        <w:tblInd w:w="200.0" w:type="dxa"/>
       </w:tblPr>
       <w:tblGrid>
-        <w:gridCol w:w="10840"/>
+        <w:gridCol w:w="11090"/>
       </w:tblGrid>
       <w:tr>
         <w:trPr>
@@ -391,7 +364,7 @@
         </w:trPr>
         <w:tc>
           <w:tcPr>
-            <w:tcW w:type="dxa" w:w="10000"/>
+            <w:tcW w:type="dxa" w:w="10838"/>
             <w:tcBorders/>
             <w:shd w:fill="006bac"/>
             <w:tcMar>
@@ -404,13 +377,13 @@
               <w:autoSpaceDN w:val="0"/>
               <w:autoSpaceDE w:val="0"/>
               <w:widowControl/>
-              <w:spacing w:line="332" w:lineRule="exact" w:before="102" w:after="0"/>
-              <w:ind w:left="0" w:right="3332" w:firstLine="0"/>
+              <w:spacing w:line="268" w:lineRule="exact" w:before="150" w:after="0"/>
+              <w:ind w:left="0" w:right="3330" w:firstLine="0"/>
               <w:jc w:val="right"/>
             </w:pPr>
             <w:r>
               <w:rPr>
-                <w:rFonts w:ascii="Helvetica" w:hAnsi="Helvetica" w:eastAsia="Helvetica"/>
+                <w:rFonts w:ascii="Liberation Sans" w:hAnsi="Liberation Sans" w:eastAsia="Liberation Sans"/>
                 <w:b/>
                 <w:i w:val="0"/>
                 <w:color w:val="FFFFFF"/>
@@ -427,13 +400,13 @@
         <w:autoSpaceDN w:val="0"/>
         <w:autoSpaceDE w:val="0"/>
         <w:widowControl/>
-        <w:spacing w:line="274" w:lineRule="exact" w:before="384" w:after="540"/>
-        <w:ind w:left="310" w:right="0" w:firstLine="0"/>
+        <w:spacing w:line="224" w:lineRule="exact" w:before="422" w:after="552"/>
+        <w:ind w:left="410" w:right="0" w:firstLine="0"/>
         <w:jc w:val="left"/>
       </w:pPr>
       <w:r>
         <w:rPr>
-          <w:rFonts w:ascii="Helvetica" w:hAnsi="Helvetica" w:eastAsia="Helvetica"/>
+          <w:rFonts w:ascii="Liberation Sans" w:hAnsi="Liberation Sans" w:eastAsia="Liberation Sans"/>
           <w:b/>
           <w:i w:val="0"/>
           <w:color w:val="000000"/>
@@ -447,20 +420,21 @@
         <w:tblW w:type="auto" w:w="0"/>
         <w:tblLayout w:type="fixed"/>
         <w:tblLook w:firstColumn="1" w:firstRow="1" w:lastColumn="0" w:lastRow="0" w:noHBand="0" w:noVBand="1" w:val="04A0"/>
-        <w:tblInd w:w="210.0" w:type="dxa"/>
+        <w:tblInd w:w="200.0" w:type="dxa"/>
       </w:tblPr>
       <w:tblGrid>
-        <w:gridCol w:w="10840"/>
+        <w:gridCol w:w="11090"/>
       </w:tblGrid>
       <w:tr>
         <w:trPr>
-          <w:trHeight w:hRule="exact" w:val="600"/>
+          <w:trHeight w:hRule="exact" w:val="2604"/>
         </w:trPr>
         <w:tc>
           <w:tcPr>
-            <w:tcW w:type="dxa" w:w="10000"/>
-            <w:tcBorders/>
-            <w:shd w:fill="c7c7c7"/>
+            <w:tcW w:type="dxa" w:w="10020"/>
+            <w:tcBorders>
+              <w:bottom w:sz="8.0" w:val="single" w:color="#FFFFFF"/>
+            </w:tcBorders>
             <w:tcMar>
               <w:start w:w="0" w:type="dxa"/>
               <w:end w:w="0" w:type="dxa"/>
@@ -471,19 +445,19 @@
               <w:autoSpaceDN w:val="0"/>
               <w:autoSpaceDE w:val="0"/>
               <w:widowControl/>
-              <w:spacing w:line="330" w:lineRule="exact" w:before="142" w:after="0"/>
-              <w:ind w:left="200" w:right="0" w:firstLine="0"/>
+              <w:spacing w:line="268" w:lineRule="exact" w:before="188" w:after="0"/>
+              <w:ind w:left="202" w:right="0" w:firstLine="0"/>
               <w:jc w:val="left"/>
             </w:pPr>
             <w:r>
               <w:rPr>
-                <w:rFonts w:ascii="Helvetica" w:hAnsi="Helvetica" w:eastAsia="Helvetica"/>
+                <w:rFonts w:ascii="Liberation Sans" w:hAnsi="Liberation Sans" w:eastAsia="Liberation Sans"/>
                 <w:b/>
                 <w:i w:val="0"/>
                 <w:color w:val="000000"/>
                 <w:sz w:val="24"/>
               </w:rPr>
-              <w:t xml:space="preserve">Transaction Details </w:t>
+              <w:t>Transaction Details</w:t>
             </w:r>
           </w:p>
         </w:tc>
@@ -503,11 +477,11 @@
         <w:tblW w:type="auto" w:w="0"/>
         <w:tblLayout w:type="fixed"/>
         <w:tblLook w:firstColumn="1" w:firstRow="1" w:lastColumn="0" w:lastRow="0" w:noHBand="0" w:noVBand="1" w:val="04A0"/>
-        <w:tblInd w:w="220.0" w:type="dxa"/>
+        <w:tblInd w:w="210.0" w:type="dxa"/>
       </w:tblPr>
       <w:tblGrid>
-        <w:gridCol w:w="5420"/>
-        <w:gridCol w:w="5420"/>
+        <w:gridCol w:w="5545"/>
+        <w:gridCol w:w="5545"/>
       </w:tblGrid>
       <w:tr>
         <w:trPr>
@@ -515,7 +489,7 @@
         </w:trPr>
         <w:tc>
           <w:tcPr>
-            <w:tcW w:type="dxa" w:w="4448"/>
+            <w:tcW w:type="dxa" w:w="5420"/>
             <w:tcBorders>
               <w:start w:sz="8.0" w:val="single" w:color="#FFFFFF"/>
               <w:top w:sz="8.0" w:val="single" w:color="#FFFFFF"/>
@@ -532,13 +506,13 @@
               <w:autoSpaceDN w:val="0"/>
               <w:autoSpaceDE w:val="0"/>
               <w:widowControl/>
-              <w:spacing w:line="250" w:lineRule="exact" w:before="34" w:after="0"/>
-              <w:ind w:left="100" w:right="2160" w:firstLine="0"/>
+              <w:spacing w:line="250" w:lineRule="exact" w:before="22" w:after="0"/>
+              <w:ind w:left="92" w:right="3168" w:firstLine="0"/>
               <w:jc w:val="left"/>
             </w:pPr>
             <w:r>
               <w:rPr>
-                <w:rFonts w:ascii="Helvetica" w:hAnsi="Helvetica" w:eastAsia="Helvetica"/>
+                <w:rFonts w:ascii="Liberation Sans" w:hAnsi="Liberation Sans" w:eastAsia="Liberation Sans"/>
                 <w:b/>
                 <w:i w:val="0"/>
                 <w:color w:val="000000"/>
@@ -551,7 +525,7 @@
             </w:r>
             <w:r>
               <w:rPr>
-                <w:rFonts w:ascii="Helvetica" w:hAnsi="Helvetica" w:eastAsia="Helvetica"/>
+                <w:rFonts w:ascii="Liberation Sans" w:hAnsi="Liberation Sans" w:eastAsia="Liberation Sans"/>
                 <w:b/>
                 <w:i w:val="0"/>
                 <w:color w:val="000000"/>
@@ -564,7 +538,7 @@
             </w:r>
             <w:r>
               <w:rPr>
-                <w:rFonts w:ascii="Helvetica" w:hAnsi="Helvetica" w:eastAsia="Helvetica"/>
+                <w:rFonts w:ascii="Liberation Sans" w:hAnsi="Liberation Sans" w:eastAsia="Liberation Sans"/>
                 <w:b/>
                 <w:i w:val="0"/>
                 <w:color w:val="000000"/>
@@ -577,19 +551,19 @@
             </w:r>
             <w:r>
               <w:rPr>
-                <w:rFonts w:ascii="Helvetica" w:hAnsi="Helvetica" w:eastAsia="Helvetica"/>
+                <w:rFonts w:ascii="Liberation Sans" w:hAnsi="Liberation Sans" w:eastAsia="Liberation Sans"/>
                 <w:b/>
                 <w:i w:val="0"/>
                 <w:color w:val="000000"/>
                 <w:sz w:val="18"/>
               </w:rPr>
-              <w:t xml:space="preserve">Payment Ref No: </w:t>
+              <w:t>Payment Ref No:</w:t>
             </w:r>
           </w:p>
         </w:tc>
         <w:tc>
           <w:tcPr>
-            <w:tcW w:type="dxa" w:w="5438"/>
+            <w:tcW w:type="dxa" w:w="5420"/>
             <w:tcBorders>
               <w:start w:sz="8.0" w:val="single" w:color="#FFFFFF"/>
               <w:top w:sz="8.0" w:val="single" w:color="#FFFFFF"/>
@@ -606,13 +580,13 @@
               <w:autoSpaceDN w:val="0"/>
               <w:autoSpaceDE w:val="0"/>
               <w:widowControl/>
-              <w:spacing w:line="250" w:lineRule="exact" w:before="34" w:after="0"/>
-              <w:ind w:left="110" w:right="3600" w:firstLine="0"/>
+              <w:spacing w:line="250" w:lineRule="exact" w:before="22" w:after="0"/>
+              <w:ind w:left="102" w:right="3456" w:firstLine="0"/>
               <w:jc w:val="left"/>
             </w:pPr>
             <w:r>
               <w:rPr>
-                <w:rFonts w:ascii="Helvetica" w:hAnsi="Helvetica" w:eastAsia="Helvetica"/>
+                <w:rFonts w:ascii="Liberation Sans" w:hAnsi="Liberation Sans" w:eastAsia="Liberation Sans"/>
                 <w:b/>
                 <w:i w:val="0"/>
                 <w:color w:val="000000"/>
@@ -625,7 +599,7 @@
             </w:r>
             <w:r>
               <w:rPr>
-                <w:rFonts w:ascii="Helvetica" w:hAnsi="Helvetica" w:eastAsia="Helvetica"/>
+                <w:rFonts w:ascii="Liberation Sans" w:hAnsi="Liberation Sans" w:eastAsia="Liberation Sans"/>
                 <w:b/>
                 <w:i w:val="0"/>
                 <w:color w:val="000000"/>
@@ -638,7 +612,7 @@
             </w:r>
             <w:r>
               <w:rPr>
-                <w:rFonts w:ascii="Helvetica" w:hAnsi="Helvetica" w:eastAsia="Helvetica"/>
+                <w:rFonts w:ascii="Liberation Sans" w:hAnsi="Liberation Sans" w:eastAsia="Liberation Sans"/>
                 <w:b/>
                 <w:i w:val="0"/>
                 <w:color w:val="000000"/>
@@ -651,7 +625,7 @@
             </w:r>
             <w:r>
               <w:rPr>
-                <w:rFonts w:ascii="Helvetica" w:hAnsi="Helvetica" w:eastAsia="Helvetica"/>
+                <w:rFonts w:ascii="Liberation Sans" w:hAnsi="Liberation Sans" w:eastAsia="Liberation Sans"/>
                 <w:b/>
                 <w:i w:val="0"/>
                 <w:color w:val="000000"/>
@@ -662,37 +636,22 @@
           </w:p>
         </w:tc>
       </w:tr>
-    </w:tbl>
-    <w:p>
-      <w:pPr>
-        <w:autoSpaceDN w:val="0"/>
-        <w:autoSpaceDE w:val="0"/>
-        <w:widowControl/>
-        <w:spacing w:line="20" w:lineRule="exact" w:before="0" w:after="0"/>
-        <w:ind w:left="0" w:right="0"/>
-      </w:pPr>
-    </w:p>
-    <w:tbl>
-      <w:tblPr>
-        <w:tblW w:type="auto" w:w="0"/>
-        <w:tblLayout w:type="fixed"/>
-        <w:tblLook w:firstColumn="1" w:firstRow="1" w:lastColumn="0" w:lastRow="0" w:noHBand="0" w:noVBand="1" w:val="04A0"/>
-        <w:tblInd w:w="220.0" w:type="dxa"/>
-      </w:tblPr>
-      <w:tblGrid>
-        <w:gridCol w:w="10840"/>
-      </w:tblGrid>
       <w:tr>
         <w:trPr>
-          <w:trHeight w:hRule="exact" w:val="600"/>
+          <w:trHeight w:hRule="exact" w:val="3236"/>
         </w:trPr>
         <w:tc>
           <w:tcPr>
-            <w:tcW w:type="dxa" w:w="9990"/>
+            <w:tcW w:type="dxa" w:w="10840"/>
+            <w:gridSpan w:val="2"/>
             <w:tcBorders>
               <w:start w:sz="8.0" w:val="single" w:color="#FFFFFF"/>
+              <w:top w:sz="8.0" w:val="single" w:color="#FFFFFF"/>
             </w:tcBorders>
-            <w:shd w:fill="c7c7c7"/>
+            <w:tcMar>
+              <w:start w:w="0" w:type="dxa"/>
+              <w:end w:w="0" w:type="dxa"/>
+            </w:tcMar>
             <w:tcMar>
               <w:start w:w="0" w:type="dxa"/>
               <w:end w:w="0" w:type="dxa"/>
@@ -703,44 +662,7 @@
               <w:autoSpaceDN w:val="0"/>
               <w:autoSpaceDE w:val="0"/>
               <w:widowControl/>
-              <w:spacing w:line="330" w:lineRule="exact" w:before="104" w:after="0"/>
-              <w:ind w:left="180" w:right="0" w:firstLine="0"/>
-              <w:jc w:val="left"/>
-            </w:pPr>
-            <w:r>
-              <w:rPr>
-                <w:rFonts w:ascii="Helvetica" w:hAnsi="Helvetica" w:eastAsia="Helvetica"/>
-                <w:b/>
-                <w:i w:val="0"/>
-                <w:color w:val="000000"/>
-                <w:sz w:val="24"/>
-              </w:rPr>
-              <w:t xml:space="preserve">Student Details </w:t>
-            </w:r>
-          </w:p>
-        </w:tc>
-      </w:tr>
-      <w:tr>
-        <w:trPr>
-          <w:trHeight w:hRule="exact" w:val="2596"/>
-        </w:trPr>
-        <w:tc>
-          <w:tcPr>
-            <w:tcW w:type="dxa" w:w="9990"/>
-            <w:tcBorders>
-              <w:start w:sz="8.0" w:val="single" w:color="#FFFFFF"/>
-            </w:tcBorders>
-            <w:tcMar>
-              <w:start w:w="0" w:type="dxa"/>
-              <w:end w:w="0" w:type="dxa"/>
-            </w:tcMar>
-          </w:tcPr>
-          <w:p>
-            <w:pPr>
-              <w:autoSpaceDN w:val="0"/>
-              <w:autoSpaceDE w:val="0"/>
-              <w:widowControl/>
-              <w:spacing w:line="200" w:lineRule="exact" w:before="0" w:after="0"/>
+              <w:spacing w:line="20" w:lineRule="exact" w:before="0" w:after="0"/>
               <w:ind w:left="0" w:right="0"/>
             </w:pPr>
           </w:p>
@@ -749,23 +671,74 @@
               <w:tblW w:type="auto" w:w="0"/>
               <w:tblLayout w:type="fixed"/>
               <w:tblLook w:firstColumn="1" w:firstRow="1" w:lastColumn="0" w:lastRow="0" w:noHBand="0" w:noVBand="1" w:val="04A0"/>
-              <w:tblInd w:w="-30.0" w:type="dxa"/>
+              <w:tblInd w:w="-10.0" w:type="dxa"/>
             </w:tblPr>
             <w:tblGrid>
-              <w:gridCol w:w="4995"/>
-              <w:gridCol w:w="4995"/>
+              <w:gridCol w:w="5420"/>
+              <w:gridCol w:w="5420"/>
             </w:tblGrid>
             <w:tr>
               <w:trPr>
-                <w:trHeight w:hRule="exact" w:val="2366"/>
+                <w:trHeight w:hRule="exact" w:val="598"/>
               </w:trPr>
               <w:tc>
                 <w:tcPr>
-                  <w:tcW w:type="dxa" w:w="4468"/>
+                  <w:tcW w:type="dxa" w:w="4996"/>
                   <w:tcBorders>
-                    <w:top w:sz="8.0" w:val="single" w:color="#FFFFFF"/>
                     <w:end w:sz="8.0" w:val="single" w:color="#FFFFFF"/>
-                    <w:bottom w:sz="8.0" w:val="single" w:color="#FFFFFF"/>
+                  </w:tcBorders>
+                  <w:shd w:fill="c7c7c7"/>
+                  <w:tcMar>
+                    <w:start w:w="0" w:type="dxa"/>
+                    <w:end w:w="0" w:type="dxa"/>
+                  </w:tcMar>
+                </w:tcPr>
+                <w:p>
+                  <w:pPr>
+                    <w:autoSpaceDN w:val="0"/>
+                    <w:autoSpaceDE w:val="0"/>
+                    <w:widowControl/>
+                    <w:spacing w:line="268" w:lineRule="exact" w:before="150" w:after="0"/>
+                    <w:ind w:left="182" w:right="0" w:firstLine="0"/>
+                    <w:jc w:val="left"/>
+                  </w:pPr>
+                  <w:r>
+                    <w:rPr>
+                      <w:rFonts w:ascii="Liberation Sans" w:hAnsi="Liberation Sans" w:eastAsia="Liberation Sans"/>
+                      <w:b/>
+                      <w:i w:val="0"/>
+                      <w:color w:val="000000"/>
+                      <w:sz w:val="24"/>
+                    </w:rPr>
+                    <w:t>Student Details</w:t>
+                  </w:r>
+                </w:p>
+              </w:tc>
+              <w:tc>
+                <w:tcPr>
+                  <w:tcW w:type="dxa" w:w="4994"/>
+                  <w:tcBorders>
+                    <w:start w:sz="8.0" w:val="single" w:color="#FFFFFF"/>
+                    <w:end w:sz="8.0" w:val="single" w:color="#FFFFFF"/>
+                  </w:tcBorders>
+                  <w:shd w:fill="c7c7c7"/>
+                  <w:tcMar>
+                    <w:start w:w="0" w:type="dxa"/>
+                    <w:end w:w="0" w:type="dxa"/>
+                  </w:tcMar>
+                </w:tcPr>
+                <w:p/>
+              </w:tc>
+            </w:tr>
+            <w:tr>
+              <w:trPr>
+                <w:trHeight w:hRule="exact" w:val="2558"/>
+              </w:trPr>
+              <w:tc>
+                <w:tcPr>
+                  <w:tcW w:type="dxa" w:w="4996"/>
+                  <w:tcBorders>
+                    <w:end w:sz="8.0" w:val="single" w:color="#FFFFFF"/>
                   </w:tcBorders>
                   <w:tcMar>
                     <w:start w:w="0" w:type="dxa"/>
@@ -777,13 +750,13 @@
                     <w:autoSpaceDN w:val="0"/>
                     <w:autoSpaceDE w:val="0"/>
                     <w:widowControl/>
-                    <w:spacing w:line="250" w:lineRule="exact" w:before="36" w:after="0"/>
-                    <w:ind w:left="130" w:right="2736" w:firstLine="0"/>
+                    <w:spacing w:line="250" w:lineRule="exact" w:before="246" w:after="0"/>
+                    <w:ind w:left="132" w:right="3312" w:firstLine="0"/>
                     <w:jc w:val="left"/>
                   </w:pPr>
                   <w:r>
                     <w:rPr>
-                      <w:rFonts w:ascii="Helvetica" w:hAnsi="Helvetica" w:eastAsia="Helvetica"/>
+                      <w:rFonts w:ascii="Liberation Sans" w:hAnsi="Liberation Sans" w:eastAsia="Liberation Sans"/>
                       <w:b/>
                       <w:i w:val="0"/>
                       <w:color w:val="000000"/>
@@ -796,7 +769,7 @@
                   </w:r>
                   <w:r>
                     <w:rPr>
-                      <w:rFonts w:ascii="Helvetica" w:hAnsi="Helvetica" w:eastAsia="Helvetica"/>
+                      <w:rFonts w:ascii="Liberation Sans" w:hAnsi="Liberation Sans" w:eastAsia="Liberation Sans"/>
                       <w:b/>
                       <w:i w:val="0"/>
                       <w:color w:val="000000"/>
@@ -809,7 +782,7 @@
                   </w:r>
                   <w:r>
                     <w:rPr>
-                      <w:rFonts w:ascii="Helvetica" w:hAnsi="Helvetica" w:eastAsia="Helvetica"/>
+                      <w:rFonts w:ascii="Liberation Sans" w:hAnsi="Liberation Sans" w:eastAsia="Liberation Sans"/>
                       <w:b/>
                       <w:i w:val="0"/>
                       <w:color w:val="000000"/>
@@ -822,7 +795,7 @@
                   </w:r>
                   <w:r>
                     <w:rPr>
-                      <w:rFonts w:ascii="Helvetica" w:hAnsi="Helvetica" w:eastAsia="Helvetica"/>
+                      <w:rFonts w:ascii="Liberation Sans" w:hAnsi="Liberation Sans" w:eastAsia="Liberation Sans"/>
                       <w:b/>
                       <w:i w:val="0"/>
                       <w:color w:val="000000"/>
@@ -835,7 +808,7 @@
                   </w:r>
                   <w:r>
                     <w:rPr>
-                      <w:rFonts w:ascii="Helvetica" w:hAnsi="Helvetica" w:eastAsia="Helvetica"/>
+                      <w:rFonts w:ascii="Liberation Sans" w:hAnsi="Liberation Sans" w:eastAsia="Liberation Sans"/>
                       <w:b/>
                       <w:i w:val="0"/>
                       <w:color w:val="000000"/>
@@ -848,7 +821,7 @@
                   </w:r>
                   <w:r>
                     <w:rPr>
-                      <w:rFonts w:ascii="Helvetica" w:hAnsi="Helvetica" w:eastAsia="Helvetica"/>
+                      <w:rFonts w:ascii="Liberation Sans" w:hAnsi="Liberation Sans" w:eastAsia="Liberation Sans"/>
                       <w:b/>
                       <w:i w:val="0"/>
                       <w:color w:val="000000"/>
@@ -861,7 +834,7 @@
                   </w:r>
                   <w:r>
                     <w:rPr>
-                      <w:rFonts w:ascii="Helvetica" w:hAnsi="Helvetica" w:eastAsia="Helvetica"/>
+                      <w:rFonts w:ascii="Liberation Sans" w:hAnsi="Liberation Sans" w:eastAsia="Liberation Sans"/>
                       <w:b/>
                       <w:i w:val="0"/>
                       <w:color w:val="000000"/>
@@ -874,7 +847,7 @@
                   </w:r>
                   <w:r>
                     <w:rPr>
-                      <w:rFonts w:ascii="Helvetica" w:hAnsi="Helvetica" w:eastAsia="Helvetica"/>
+                      <w:rFonts w:ascii="Liberation Sans" w:hAnsi="Liberation Sans" w:eastAsia="Liberation Sans"/>
                       <w:b/>
                       <w:i w:val="0"/>
                       <w:color w:val="000000"/>
@@ -887,24 +860,22 @@
                   </w:r>
                   <w:r>
                     <w:rPr>
-                      <w:rFonts w:ascii="Helvetica" w:hAnsi="Helvetica" w:eastAsia="Helvetica"/>
+                      <w:rFonts w:ascii="Liberation Sans" w:hAnsi="Liberation Sans" w:eastAsia="Liberation Sans"/>
                       <w:b/>
                       <w:i w:val="0"/>
                       <w:color w:val="000000"/>
                       <w:sz w:val="18"/>
                     </w:rPr>
-                    <w:t xml:space="preserve">Remarks : </w:t>
+                    <w:t>Remarks :</w:t>
                   </w:r>
                 </w:p>
               </w:tc>
               <w:tc>
                 <w:tcPr>
-                  <w:tcW w:type="dxa" w:w="5438"/>
+                  <w:tcW w:type="dxa" w:w="4994"/>
                   <w:tcBorders>
                     <w:start w:sz="8.0" w:val="single" w:color="#FFFFFF"/>
-                    <w:top w:sz="8.0" w:val="single" w:color="#FFFFFF"/>
                     <w:end w:sz="8.0" w:val="single" w:color="#FFFFFF"/>
-                    <w:bottom w:sz="8.0" w:val="single" w:color="#FFFFFF"/>
                   </w:tcBorders>
                   <w:tcMar>
                     <w:start w:w="0" w:type="dxa"/>
@@ -916,13 +887,13 @@
                     <w:autoSpaceDN w:val="0"/>
                     <w:autoSpaceDE w:val="0"/>
                     <w:widowControl/>
-                    <w:spacing w:line="250" w:lineRule="exact" w:before="36" w:after="0"/>
-                    <w:ind w:left="110" w:right="2448" w:firstLine="0"/>
+                    <w:spacing w:line="250" w:lineRule="exact" w:before="246" w:after="0"/>
+                    <w:ind w:left="102" w:right="2448" w:firstLine="0"/>
                     <w:jc w:val="left"/>
                   </w:pPr>
                   <w:r>
                     <w:rPr>
-                      <w:rFonts w:ascii="Helvetica" w:hAnsi="Helvetica" w:eastAsia="Helvetica"/>
+                      <w:rFonts w:ascii="Liberation Sans" w:hAnsi="Liberation Sans" w:eastAsia="Liberation Sans"/>
                       <w:b/>
                       <w:i w:val="0"/>
                       <w:color w:val="000000"/>
@@ -935,7 +906,7 @@
                   </w:r>
                   <w:r>
                     <w:rPr>
-                      <w:rFonts w:ascii="Helvetica" w:hAnsi="Helvetica" w:eastAsia="Helvetica"/>
+                      <w:rFonts w:ascii="Liberation Sans" w:hAnsi="Liberation Sans" w:eastAsia="Liberation Sans"/>
                       <w:b/>
                       <w:i w:val="0"/>
                       <w:color w:val="000000"/>
@@ -948,7 +919,7 @@
                   </w:r>
                   <w:r>
                     <w:rPr>
-                      <w:rFonts w:ascii="Helvetica" w:hAnsi="Helvetica" w:eastAsia="Helvetica"/>
+                      <w:rFonts w:ascii="Liberation Sans" w:hAnsi="Liberation Sans" w:eastAsia="Liberation Sans"/>
                       <w:b/>
                       <w:i w:val="0"/>
                       <w:color w:val="000000"/>
@@ -961,7 +932,7 @@
                   </w:r>
                   <w:r>
                     <w:rPr>
-                      <w:rFonts w:ascii="Helvetica" w:hAnsi="Helvetica" w:eastAsia="Helvetica"/>
+                      <w:rFonts w:ascii="Liberation Sans" w:hAnsi="Liberation Sans" w:eastAsia="Liberation Sans"/>
                       <w:b/>
                       <w:i w:val="0"/>
                       <w:color w:val="000000"/>
@@ -974,7 +945,7 @@
                   </w:r>
                   <w:r>
                     <w:rPr>
-                      <w:rFonts w:ascii="Helvetica" w:hAnsi="Helvetica" w:eastAsia="Helvetica"/>
+                      <w:rFonts w:ascii="Liberation Sans" w:hAnsi="Liberation Sans" w:eastAsia="Liberation Sans"/>
                       <w:b/>
                       <w:i w:val="0"/>
                       <w:color w:val="000000"/>
@@ -987,7 +958,7 @@
                   </w:r>
                   <w:r>
                     <w:rPr>
-                      <w:rFonts w:ascii="Helvetica" w:hAnsi="Helvetica" w:eastAsia="Helvetica"/>
+                      <w:rFonts w:ascii="Liberation Sans" w:hAnsi="Liberation Sans" w:eastAsia="Liberation Sans"/>
                       <w:b/>
                       <w:i w:val="0"/>
                       <w:color w:val="000000"/>
@@ -1000,7 +971,7 @@
                   </w:r>
                   <w:r>
                     <w:rPr>
-                      <w:rFonts w:ascii="Helvetica" w:hAnsi="Helvetica" w:eastAsia="Helvetica"/>
+                      <w:rFonts w:ascii="Liberation Sans" w:hAnsi="Liberation Sans" w:eastAsia="Liberation Sans"/>
                       <w:b/>
                       <w:i w:val="0"/>
                       <w:color w:val="000000"/>
@@ -1013,23 +984,33 @@
                   </w:r>
                   <w:r>
                     <w:rPr>
-                      <w:rFonts w:ascii="Helvetica" w:hAnsi="Helvetica" w:eastAsia="Helvetica"/>
+                      <w:rFonts w:ascii="Liberation Sans" w:hAnsi="Liberation Sans" w:eastAsia="Liberation Sans"/>
                       <w:b/>
                       <w:i w:val="0"/>
                       <w:color w:val="000000"/>
                       <w:sz w:val="18"/>
                     </w:rPr>
-                    <w:t xml:space="preserve">boppudisanthosh44@gmail.com </w:t>
+                    <w:t>boppudisanthosh44@gmail.</w:t>
                   </w:r>
+                </w:p>
+                <w:p>
+                  <w:pPr>
+                    <w:autoSpaceDN w:val="0"/>
+                    <w:autoSpaceDE w:val="0"/>
+                    <w:widowControl/>
+                    <w:spacing w:line="200" w:lineRule="exact" w:before="50" w:after="0"/>
+                    <w:ind w:left="102" w:right="0" w:firstLine="0"/>
+                    <w:jc w:val="left"/>
+                  </w:pPr>
                   <w:r>
                     <w:rPr>
-                      <w:rFonts w:ascii="Helvetica" w:hAnsi="Helvetica" w:eastAsia="Helvetica"/>
+                      <w:rFonts w:ascii="Liberation Sans" w:hAnsi="Liberation Sans" w:eastAsia="Liberation Sans"/>
                       <w:b/>
                       <w:i w:val="0"/>
                       <w:color w:val="000000"/>
                       <w:sz w:val="18"/>
                     </w:rPr>
-                    <w:t>Exam Fee</w:t>
+                    <w:t>com Exam Fee</w:t>
                   </w:r>
                 </w:p>
               </w:tc>
@@ -1052,7 +1033,7 @@
         <w:autoSpaceDN w:val="0"/>
         <w:autoSpaceDE w:val="0"/>
         <w:widowControl/>
-        <w:spacing w:line="210" w:lineRule="exact" w:before="0" w:after="0"/>
+        <w:spacing w:line="180" w:lineRule="exact" w:before="0" w:after="0"/>
         <w:ind w:left="0" w:right="0"/>
       </w:pPr>
     </w:p>
@@ -1061,22 +1042,28 @@
         <w:tblW w:type="auto" w:w="0"/>
         <w:tblLayout w:type="fixed"/>
         <w:tblLook w:firstColumn="1" w:firstRow="1" w:lastColumn="0" w:lastRow="0" w:noHBand="0" w:noVBand="1" w:val="04A0"/>
-        <w:tblInd w:w="220.0" w:type="dxa"/>
+        <w:tblInd w:w="210.0" w:type="dxa"/>
       </w:tblPr>
       <w:tblGrid>
-        <w:gridCol w:w="10840"/>
+        <w:gridCol w:w="5545"/>
+        <w:gridCol w:w="5545"/>
       </w:tblGrid>
       <w:tr>
         <w:trPr>
-          <w:trHeight w:hRule="exact" w:val="600"/>
+          <w:trHeight w:hRule="exact" w:val="820"/>
         </w:trPr>
         <w:tc>
           <w:tcPr>
             <w:tcW w:type="dxa" w:w="9990"/>
+            <w:gridSpan w:val="2"/>
             <w:tcBorders>
               <w:start w:sz="8.0" w:val="single" w:color="#FFFFFF"/>
+              <w:bottom w:sz="8.0" w:val="single" w:color="#FFFFFF"/>
             </w:tcBorders>
-            <w:shd w:fill="c7c7c7"/>
+            <w:tcMar>
+              <w:start w:w="0" w:type="dxa"/>
+              <w:end w:w="0" w:type="dxa"/>
+            </w:tcMar>
             <w:tcMar>
               <w:start w:w="0" w:type="dxa"/>
               <w:end w:w="0" w:type="dxa"/>
@@ -1087,32 +1074,35 @@
               <w:autoSpaceDN w:val="0"/>
               <w:autoSpaceDE w:val="0"/>
               <w:widowControl/>
-              <w:spacing w:line="330" w:lineRule="exact" w:before="102" w:after="0"/>
-              <w:ind w:left="180" w:right="0" w:firstLine="0"/>
+              <w:spacing w:line="268" w:lineRule="exact" w:before="158" w:after="0"/>
+              <w:ind w:left="172" w:right="0" w:firstLine="0"/>
               <w:jc w:val="left"/>
             </w:pPr>
             <w:r>
               <w:rPr>
-                <w:rFonts w:ascii="Helvetica" w:hAnsi="Helvetica" w:eastAsia="Helvetica"/>
+                <w:rFonts w:ascii="Liberation Sans" w:hAnsi="Liberation Sans" w:eastAsia="Liberation Sans"/>
                 <w:b/>
                 <w:i w:val="0"/>
                 <w:color w:val="000000"/>
                 <w:sz w:val="24"/>
               </w:rPr>
-              <w:t xml:space="preserve">Payment Summary </w:t>
+              <w:t>Payment Summary</w:t>
             </w:r>
           </w:p>
         </w:tc>
       </w:tr>
       <w:tr>
         <w:trPr>
-          <w:trHeight w:hRule="exact" w:val="846"/>
+          <w:trHeight w:hRule="exact" w:val="616"/>
         </w:trPr>
         <w:tc>
           <w:tcPr>
-            <w:tcW w:type="dxa" w:w="9990"/>
+            <w:tcW w:type="dxa" w:w="4996"/>
             <w:tcBorders>
               <w:start w:sz="8.0" w:val="single" w:color="#FFFFFF"/>
+              <w:top w:sz="8.0" w:val="single" w:color="#FFFFFF"/>
+              <w:end w:sz="8.0" w:val="single" w:color="#FFFFFF"/>
+              <w:bottom w:sz="8.0" w:val="single" w:color="#FFFFFF"/>
             </w:tcBorders>
             <w:tcMar>
               <w:start w:w="0" w:type="dxa"/>
@@ -1124,130 +1114,81 @@
               <w:autoSpaceDN w:val="0"/>
               <w:autoSpaceDE w:val="0"/>
               <w:widowControl/>
-              <w:spacing w:line="200" w:lineRule="exact" w:before="0" w:after="0"/>
-              <w:ind w:left="0" w:right="0"/>
+              <w:spacing w:line="250" w:lineRule="exact" w:before="22" w:after="0"/>
+              <w:ind w:left="122" w:right="3888" w:firstLine="0"/>
+              <w:jc w:val="left"/>
             </w:pPr>
+            <w:r>
+              <w:rPr>
+                <w:rFonts w:ascii="Liberation Sans" w:hAnsi="Liberation Sans" w:eastAsia="Liberation Sans"/>
+                <w:b/>
+                <w:i w:val="0"/>
+                <w:color w:val="000000"/>
+                <w:sz w:val="18"/>
+              </w:rPr>
+              <w:t xml:space="preserve">Total : </w:t>
+            </w:r>
+            <w:r>
+              <w:br/>
+            </w:r>
+            <w:r>
+              <w:rPr>
+                <w:rFonts w:ascii="Liberation Sans" w:hAnsi="Liberation Sans" w:eastAsia="Liberation Sans"/>
+                <w:b/>
+                <w:i w:val="0"/>
+                <w:color w:val="000000"/>
+                <w:sz w:val="18"/>
+              </w:rPr>
+              <w:t>Net-total :</w:t>
+            </w:r>
           </w:p>
-          <w:tbl>
-            <w:tblPr>
-              <w:tblW w:type="auto" w:w="0"/>
-              <w:tblLayout w:type="fixed"/>
-              <w:tblLook w:firstColumn="1" w:firstRow="1" w:lastColumn="0" w:lastRow="0" w:noHBand="0" w:noVBand="1" w:val="04A0"/>
-              <w:tblInd w:w="-30.0" w:type="dxa"/>
-            </w:tblPr>
-            <w:tblGrid>
-              <w:gridCol w:w="4995"/>
-              <w:gridCol w:w="4995"/>
-            </w:tblGrid>
-            <w:tr>
-              <w:trPr>
-                <w:trHeight w:hRule="exact" w:val="616"/>
-              </w:trPr>
-              <w:tc>
-                <w:tcPr>
-                  <w:tcW w:type="dxa" w:w="4468"/>
-                  <w:tcBorders>
-                    <w:top w:sz="8.0" w:val="single" w:color="#FFFFFF"/>
-                    <w:end w:sz="8.0" w:val="single" w:color="#FFFFFF"/>
-                    <w:bottom w:sz="8.0" w:val="single" w:color="#FFFFFF"/>
-                  </w:tcBorders>
-                  <w:tcMar>
-                    <w:start w:w="0" w:type="dxa"/>
-                    <w:end w:w="0" w:type="dxa"/>
-                  </w:tcMar>
-                </w:tcPr>
-                <w:p>
-                  <w:pPr>
-                    <w:autoSpaceDN w:val="0"/>
-                    <w:autoSpaceDE w:val="0"/>
-                    <w:widowControl/>
-                    <w:spacing w:line="250" w:lineRule="exact" w:before="34" w:after="0"/>
-                    <w:ind w:left="130" w:right="3312" w:firstLine="0"/>
-                    <w:jc w:val="left"/>
-                  </w:pPr>
-                  <w:r>
-                    <w:rPr>
-                      <w:rFonts w:ascii="Helvetica" w:hAnsi="Helvetica" w:eastAsia="Helvetica"/>
-                      <w:b/>
-                      <w:i w:val="0"/>
-                      <w:color w:val="000000"/>
-                      <w:sz w:val="18"/>
-                    </w:rPr>
-                    <w:t xml:space="preserve">Total : </w:t>
-                  </w:r>
-                  <w:r>
-                    <w:br/>
-                  </w:r>
-                  <w:r>
-                    <w:rPr>
-                      <w:rFonts w:ascii="Helvetica" w:hAnsi="Helvetica" w:eastAsia="Helvetica"/>
-                      <w:b/>
-                      <w:i w:val="0"/>
-                      <w:color w:val="000000"/>
-                      <w:sz w:val="18"/>
-                    </w:rPr>
-                    <w:t xml:space="preserve">Net-total : </w:t>
-                  </w:r>
-                </w:p>
-              </w:tc>
-              <w:tc>
-                <w:tcPr>
-                  <w:tcW w:type="dxa" w:w="5438"/>
-                  <w:tcBorders>
-                    <w:start w:sz="8.0" w:val="single" w:color="#FFFFFF"/>
-                    <w:top w:sz="8.0" w:val="single" w:color="#FFFFFF"/>
-                    <w:end w:sz="8.0" w:val="single" w:color="#FFFFFF"/>
-                    <w:bottom w:sz="8.0" w:val="single" w:color="#FFFFFF"/>
-                  </w:tcBorders>
-                  <w:tcMar>
-                    <w:start w:w="0" w:type="dxa"/>
-                    <w:end w:w="0" w:type="dxa"/>
-                  </w:tcMar>
-                </w:tcPr>
-                <w:p>
-                  <w:pPr>
-                    <w:autoSpaceDN w:val="0"/>
-                    <w:autoSpaceDE w:val="0"/>
-                    <w:widowControl/>
-                    <w:spacing w:line="250" w:lineRule="exact" w:before="34" w:after="0"/>
-                    <w:ind w:left="110" w:right="4608" w:firstLine="0"/>
-                    <w:jc w:val="left"/>
-                  </w:pPr>
-                  <w:r>
-                    <w:rPr>
-                      <w:rFonts w:ascii="Helvetica" w:hAnsi="Helvetica" w:eastAsia="Helvetica"/>
-                      <w:b/>
-                      <w:i w:val="0"/>
-                      <w:color w:val="000000"/>
-                      <w:sz w:val="18"/>
-                    </w:rPr>
-                    <w:t xml:space="preserve">1,200.00 </w:t>
-                  </w:r>
-                  <w:r>
-                    <w:br/>
-                  </w:r>
-                  <w:r>
-                    <w:rPr>
-                      <w:rFonts w:ascii="Helvetica" w:hAnsi="Helvetica" w:eastAsia="Helvetica"/>
-                      <w:b/>
-                      <w:i w:val="0"/>
-                      <w:color w:val="000000"/>
-                      <w:sz w:val="18"/>
-                    </w:rPr>
-                    <w:t>1,200.00</w:t>
-                  </w:r>
-                </w:p>
-              </w:tc>
-            </w:tr>
-          </w:tbl>
+        </w:tc>
+        <w:tc>
+          <w:tcPr>
+            <w:tcW w:type="dxa" w:w="4994"/>
+            <w:tcBorders>
+              <w:start w:sz="8.0" w:val="single" w:color="#FFFFFF"/>
+              <w:top w:sz="8.0" w:val="single" w:color="#FFFFFF"/>
+              <w:end w:sz="8.0" w:val="single" w:color="#FFFFFF"/>
+              <w:bottom w:sz="8.0" w:val="single" w:color="#FFFFFF"/>
+            </w:tcBorders>
+            <w:tcMar>
+              <w:start w:w="0" w:type="dxa"/>
+              <w:end w:w="0" w:type="dxa"/>
+            </w:tcMar>
+          </w:tcPr>
           <w:p>
             <w:pPr>
               <w:autoSpaceDN w:val="0"/>
               <w:autoSpaceDE w:val="0"/>
               <w:widowControl/>
-              <w:spacing w:line="14" w:lineRule="exact" w:before="0" w:after="0"/>
-              <w:ind w:left="0" w:right="0"/>
+              <w:spacing w:line="250" w:lineRule="exact" w:before="22" w:after="0"/>
+              <w:ind w:left="102" w:right="4608" w:firstLine="0"/>
+              <w:jc w:val="left"/>
             </w:pPr>
+            <w:r>
+              <w:rPr>
+                <w:rFonts w:ascii="Liberation Sans" w:hAnsi="Liberation Sans" w:eastAsia="Liberation Sans"/>
+                <w:b/>
+                <w:i w:val="0"/>
+                <w:color w:val="000000"/>
+                <w:sz w:val="18"/>
+              </w:rPr>
+              <w:t xml:space="preserve">1,2 </w:t>
+            </w:r>
+            <w:r>
+              <w:br/>
+            </w:r>
+            <w:r>
+              <w:rPr>
+                <w:rFonts w:ascii="Liberation Sans" w:hAnsi="Liberation Sans" w:eastAsia="Liberation Sans"/>
+                <w:b/>
+                <w:i w:val="0"/>
+                <w:color w:val="000000"/>
+                <w:sz w:val="18"/>
+              </w:rPr>
+              <w:t>00.</w:t>
+            </w:r>
           </w:p>
         </w:tc>
       </w:tr>
@@ -1257,27 +1198,38 @@
         <w:autoSpaceDN w:val="0"/>
         <w:autoSpaceDE w:val="0"/>
         <w:widowControl/>
-        <w:spacing w:line="210" w:lineRule="exact" w:before="0" w:after="0"/>
-        <w:ind w:left="0" w:right="0"/>
+        <w:spacing w:line="200" w:lineRule="exact" w:before="0" w:after="64"/>
+        <w:ind w:left="0" w:right="5522" w:firstLine="0"/>
+        <w:jc w:val="right"/>
       </w:pPr>
+      <w:r>
+        <w:rPr>
+          <w:rFonts w:ascii="Liberation Sans" w:hAnsi="Liberation Sans" w:eastAsia="Liberation Sans"/>
+          <w:b/>
+          <w:i w:val="0"/>
+          <w:color w:val="000000"/>
+          <w:sz w:val="18"/>
+        </w:rPr>
+        <w:t xml:space="preserve">00 </w:t>
+      </w:r>
     </w:p>
     <w:tbl>
       <w:tblPr>
         <w:tblW w:type="auto" w:w="0"/>
         <w:tblLayout w:type="fixed"/>
         <w:tblLook w:firstColumn="1" w:firstRow="1" w:lastColumn="0" w:lastRow="0" w:noHBand="0" w:noVBand="1" w:val="04A0"/>
-        <w:tblInd w:w="210.0" w:type="dxa"/>
+        <w:tblInd w:w="200.0" w:type="dxa"/>
       </w:tblPr>
       <w:tblGrid>
-        <w:gridCol w:w="10840"/>
+        <w:gridCol w:w="11090"/>
       </w:tblGrid>
       <w:tr>
         <w:trPr>
-          <w:trHeight w:hRule="exact" w:val="600"/>
+          <w:trHeight w:hRule="exact" w:val="598"/>
         </w:trPr>
         <w:tc>
           <w:tcPr>
-            <w:tcW w:type="dxa" w:w="10000"/>
+            <w:tcW w:type="dxa" w:w="10838"/>
             <w:tcBorders/>
             <w:shd w:fill="006bac"/>
             <w:tcMar>
@@ -1290,13 +1242,13 @@
               <w:autoSpaceDN w:val="0"/>
               <w:autoSpaceDE w:val="0"/>
               <w:widowControl/>
-              <w:spacing w:line="332" w:lineRule="exact" w:before="102" w:after="0"/>
-              <w:ind w:left="200" w:right="0" w:firstLine="0"/>
+              <w:spacing w:line="268" w:lineRule="exact" w:before="150" w:after="0"/>
+              <w:ind w:left="202" w:right="0" w:firstLine="0"/>
               <w:jc w:val="left"/>
             </w:pPr>
             <w:r>
               <w:rPr>
-                <w:rFonts w:ascii="Helvetica" w:hAnsi="Helvetica" w:eastAsia="Helvetica"/>
+                <w:rFonts w:ascii="Liberation Sans" w:hAnsi="Liberation Sans" w:eastAsia="Liberation Sans"/>
                 <w:b/>
                 <w:i w:val="0"/>
                 <w:color w:val="FFFFFF"/>
@@ -1322,13 +1274,13 @@
         <w:tblW w:type="auto" w:w="0"/>
         <w:tblLayout w:type="fixed"/>
         <w:tblLook w:firstColumn="1" w:firstRow="1" w:lastColumn="0" w:lastRow="0" w:noHBand="0" w:noVBand="1" w:val="04A0"/>
-        <w:tblInd w:w="200.0" w:type="dxa"/>
+        <w:tblInd w:w="180.0" w:type="dxa"/>
       </w:tblPr>
       <w:tblGrid>
-        <w:gridCol w:w="2710"/>
-        <w:gridCol w:w="2710"/>
-        <w:gridCol w:w="2710"/>
-        <w:gridCol w:w="2710"/>
+        <w:gridCol w:w="2772"/>
+        <w:gridCol w:w="2772"/>
+        <w:gridCol w:w="2772"/>
+        <w:gridCol w:w="2772"/>
       </w:tblGrid>
       <w:tr>
         <w:trPr>
@@ -1336,7 +1288,7 @@
         </w:trPr>
         <w:tc>
           <w:tcPr>
-            <w:tcW w:type="dxa" w:w="3974"/>
+            <w:tcW w:type="dxa" w:w="2720"/>
             <w:tcBorders>
               <w:top w:sz="8.0" w:val="single" w:color="#FFFFFF"/>
               <w:end w:sz="8.0" w:val="single" w:color="#FFFFFF"/>
@@ -1352,13 +1304,13 @@
               <w:autoSpaceDN w:val="0"/>
               <w:autoSpaceDE w:val="0"/>
               <w:widowControl/>
-              <w:spacing w:line="248" w:lineRule="exact" w:before="36" w:after="0"/>
-              <w:ind w:left="130" w:right="0" w:firstLine="0"/>
+              <w:spacing w:line="200" w:lineRule="exact" w:before="72" w:after="0"/>
+              <w:ind w:left="142" w:right="0" w:firstLine="0"/>
               <w:jc w:val="left"/>
             </w:pPr>
             <w:r>
               <w:rPr>
-                <w:rFonts w:ascii="Helvetica" w:hAnsi="Helvetica" w:eastAsia="Helvetica"/>
+                <w:rFonts w:ascii="Liberation Sans" w:hAnsi="Liberation Sans" w:eastAsia="Liberation Sans"/>
                 <w:b/>
                 <w:i w:val="0"/>
                 <w:color w:val="000000"/>
@@ -1370,7 +1322,7 @@
         </w:tc>
         <w:tc>
           <w:tcPr>
-            <w:tcW w:type="dxa" w:w="2972"/>
+            <w:tcW w:type="dxa" w:w="2710"/>
             <w:tcBorders>
               <w:start w:sz="8.0" w:val="single" w:color="#FFFFFF"/>
               <w:top w:sz="8.0" w:val="single" w:color="#FFFFFF"/>
@@ -1387,13 +1339,13 @@
               <w:autoSpaceDN w:val="0"/>
               <w:autoSpaceDE w:val="0"/>
               <w:widowControl/>
-              <w:spacing w:line="248" w:lineRule="exact" w:before="36" w:after="0"/>
-              <w:ind w:left="108" w:right="0" w:firstLine="0"/>
+              <w:spacing w:line="200" w:lineRule="exact" w:before="72" w:after="0"/>
+              <w:ind w:left="100" w:right="0" w:firstLine="0"/>
               <w:jc w:val="left"/>
             </w:pPr>
             <w:r>
               <w:rPr>
-                <w:rFonts w:ascii="Helvetica" w:hAnsi="Helvetica" w:eastAsia="Helvetica"/>
+                <w:rFonts w:ascii="Liberation Sans" w:hAnsi="Liberation Sans" w:eastAsia="Liberation Sans"/>
                 <w:b/>
                 <w:i w:val="0"/>
                 <w:color w:val="000000"/>
@@ -1405,7 +1357,7 @@
         </w:tc>
         <w:tc>
           <w:tcPr>
-            <w:tcW w:type="dxa" w:w="2960"/>
+            <w:tcW w:type="dxa" w:w="5420"/>
             <w:gridSpan w:val="2"/>
             <w:tcBorders>
               <w:start w:sz="8.0" w:val="single" w:color="#FFFFFF"/>
@@ -1427,13 +1379,13 @@
               <w:autoSpaceDN w:val="0"/>
               <w:autoSpaceDE w:val="0"/>
               <w:widowControl/>
-              <w:spacing w:line="166" w:lineRule="exact" w:before="118" w:after="0"/>
-              <w:ind w:left="108" w:right="1872" w:firstLine="0"/>
+              <w:spacing w:line="166" w:lineRule="exact" w:before="122" w:after="0"/>
+              <w:ind w:left="100" w:right="4320" w:firstLine="0"/>
               <w:jc w:val="left"/>
             </w:pPr>
             <w:r>
               <w:rPr>
-                <w:rFonts w:ascii="Helvetica" w:hAnsi="Helvetica" w:eastAsia="Helvetica"/>
+                <w:rFonts w:ascii="Liberation Sans" w:hAnsi="Liberation Sans" w:eastAsia="Liberation Sans"/>
                 <w:b/>
                 <w:i w:val="0"/>
                 <w:color w:val="000000"/>
@@ -1446,7 +1398,7 @@
             </w:r>
             <w:r>
               <w:rPr>
-                <w:rFonts w:ascii="Helvetica" w:hAnsi="Helvetica" w:eastAsia="Helvetica"/>
+                <w:rFonts w:ascii="Liberation Sans" w:hAnsi="Liberation Sans" w:eastAsia="Liberation Sans"/>
                 <w:b/>
                 <w:i w:val="0"/>
                 <w:color w:val="000000"/>
@@ -1463,7 +1415,7 @@
         </w:trPr>
         <w:tc>
           <w:tcPr>
-            <w:tcW w:type="dxa" w:w="3974"/>
+            <w:tcW w:type="dxa" w:w="2720"/>
             <w:tcBorders>
               <w:top w:sz="8.0" w:val="single" w:color="#FFFFFF"/>
               <w:end w:sz="8.0" w:val="single" w:color="#FFFFFF"/>
@@ -1479,13 +1431,13 @@
               <w:autoSpaceDN w:val="0"/>
               <w:autoSpaceDE w:val="0"/>
               <w:widowControl/>
-              <w:spacing w:line="246" w:lineRule="exact" w:before="36" w:after="0"/>
-              <w:ind w:left="130" w:right="0" w:firstLine="0"/>
+              <w:spacing w:line="200" w:lineRule="exact" w:before="70" w:after="0"/>
+              <w:ind w:left="142" w:right="0" w:firstLine="0"/>
               <w:jc w:val="left"/>
             </w:pPr>
             <w:r>
               <w:rPr>
-                <w:rFonts w:ascii="Helvetica" w:hAnsi="Helvetica" w:eastAsia="Helvetica"/>
+                <w:rFonts w:ascii="Liberation Sans" w:hAnsi="Liberation Sans" w:eastAsia="Liberation Sans"/>
                 <w:b w:val="0"/>
                 <w:i w:val="0"/>
                 <w:color w:val="000000"/>
@@ -1497,7 +1449,7 @@
         </w:tc>
         <w:tc>
           <w:tcPr>
-            <w:tcW w:type="dxa" w:w="2972"/>
+            <w:tcW w:type="dxa" w:w="2710"/>
             <w:tcBorders>
               <w:start w:sz="8.0" w:val="single" w:color="#FFFFFF"/>
               <w:top w:sz="8.0" w:val="single" w:color="#FFFFFF"/>
@@ -1514,26 +1466,46 @@
               <w:autoSpaceDN w:val="0"/>
               <w:autoSpaceDE w:val="0"/>
               <w:widowControl/>
-              <w:spacing w:line="168" w:lineRule="exact" w:before="114" w:after="0"/>
-              <w:ind w:left="108" w:right="1728" w:firstLine="0"/>
+              <w:spacing w:line="168" w:lineRule="exact" w:before="118" w:after="0"/>
+              <w:ind w:left="100" w:right="1728" w:firstLine="0"/>
               <w:jc w:val="left"/>
             </w:pPr>
             <w:r>
               <w:rPr>
-                <w:rFonts w:ascii="Helvetica" w:hAnsi="Helvetica" w:eastAsia="Helvetica"/>
+                <w:rFonts w:ascii="Liberation Sans" w:hAnsi="Liberation Sans" w:eastAsia="Liberation Sans"/>
                 <w:b w:val="0"/>
                 <w:i w:val="0"/>
                 <w:color w:val="000000"/>
                 <w:sz w:val="18"/>
               </w:rPr>
-              <w:t xml:space="preserve">Amount: Rs. </w:t>
+              <w:t xml:space="preserve">Amount: </w:t>
             </w:r>
             <w:r>
               <w:br/>
             </w:r>
             <w:r>
               <w:rPr>
-                <w:rFonts w:ascii="Helvetica" w:hAnsi="Helvetica" w:eastAsia="Helvetica"/>
+                <w:rFonts w:ascii="Liberation Sans" w:hAnsi="Liberation Sans" w:eastAsia="Liberation Sans"/>
+                <w:b w:val="0"/>
+                <w:i w:val="0"/>
+                <w:color w:val="000000"/>
+                <w:sz w:val="18"/>
+              </w:rPr>
+              <w:t xml:space="preserve">Rs. </w:t>
+            </w:r>
+          </w:p>
+          <w:p>
+            <w:pPr>
+              <w:autoSpaceDN w:val="0"/>
+              <w:autoSpaceDE w:val="0"/>
+              <w:widowControl/>
+              <w:spacing w:line="200" w:lineRule="exact" w:before="0" w:after="0"/>
+              <w:ind w:left="100" w:right="0" w:firstLine="0"/>
+              <w:jc w:val="left"/>
+            </w:pPr>
+            <w:r>
+              <w:rPr>
+                <w:rFonts w:ascii="Liberation Sans" w:hAnsi="Liberation Sans" w:eastAsia="Liberation Sans"/>
                 <w:b w:val="0"/>
                 <w:i w:val="0"/>
                 <w:color w:val="000000"/>
@@ -1545,7 +1517,7 @@
         </w:tc>
         <w:tc>
           <w:tcPr>
-            <w:tcW w:type="dxa" w:w="2960"/>
+            <w:tcW w:type="dxa" w:w="5420"/>
             <w:gridSpan w:val="2"/>
             <w:tcBorders>
               <w:start w:sz="8.0" w:val="single" w:color="#FFFFFF"/>
@@ -1567,13 +1539,13 @@
               <w:autoSpaceDN w:val="0"/>
               <w:autoSpaceDE w:val="0"/>
               <w:widowControl/>
-              <w:spacing w:line="168" w:lineRule="exact" w:before="114" w:after="0"/>
-              <w:ind w:left="108" w:right="1872" w:firstLine="0"/>
+              <w:spacing w:line="168" w:lineRule="exact" w:before="118" w:after="0"/>
+              <w:ind w:left="100" w:right="4464" w:firstLine="0"/>
               <w:jc w:val="left"/>
             </w:pPr>
             <w:r>
               <w:rPr>
-                <w:rFonts w:ascii="Helvetica" w:hAnsi="Helvetica" w:eastAsia="Helvetica"/>
+                <w:rFonts w:ascii="Liberation Sans" w:hAnsi="Liberation Sans" w:eastAsia="Liberation Sans"/>
                 <w:b w:val="0"/>
                 <w:i w:val="0"/>
                 <w:color w:val="000000"/>
@@ -1586,7 +1558,7 @@
             </w:r>
             <w:r>
               <w:rPr>
-                <w:rFonts w:ascii="Helvetica" w:hAnsi="Helvetica" w:eastAsia="Helvetica"/>
+                <w:rFonts w:ascii="Liberation Sans" w:hAnsi="Liberation Sans" w:eastAsia="Liberation Sans"/>
                 <w:b w:val="0"/>
                 <w:i w:val="0"/>
                 <w:color w:val="000000"/>
@@ -1603,7 +1575,7 @@
         </w:trPr>
         <w:tc>
           <w:tcPr>
-            <w:tcW w:type="dxa" w:w="8914"/>
+            <w:tcW w:type="dxa" w:w="8140"/>
             <w:gridSpan w:val="3"/>
             <w:tcBorders>
               <w:top w:sz="8.0" w:val="single" w:color="#FFFFFF"/>
@@ -1628,13 +1600,13 @@
               <w:autoSpaceDN w:val="0"/>
               <w:autoSpaceDE w:val="0"/>
               <w:widowControl/>
-              <w:spacing w:line="276" w:lineRule="exact" w:before="30" w:after="0"/>
-              <w:ind w:left="130" w:right="0" w:firstLine="0"/>
+              <w:spacing w:line="224" w:lineRule="exact" w:before="68" w:after="0"/>
+              <w:ind w:left="142" w:right="0" w:firstLine="0"/>
               <w:jc w:val="left"/>
             </w:pPr>
             <w:r>
               <w:rPr>
-                <w:rFonts w:ascii="Helvetica" w:hAnsi="Helvetica" w:eastAsia="Helvetica"/>
+                <w:rFonts w:ascii="Liberation Sans" w:hAnsi="Liberation Sans" w:eastAsia="Liberation Sans"/>
                 <w:b/>
                 <w:i w:val="0"/>
                 <w:color w:val="000000"/>
@@ -1646,7 +1618,7 @@
         </w:tc>
         <w:tc>
           <w:tcPr>
-            <w:tcW w:type="dxa" w:w="992"/>
+            <w:tcW w:type="dxa" w:w="2710"/>
             <w:vMerge w:val="restart"/>
             <w:tcBorders>
               <w:start w:sz="8.0" w:val="single" w:color="#FFFFFF"/>
@@ -1666,11 +1638,11 @@
       </w:tr>
       <w:tr>
         <w:trPr>
-          <w:trHeight w:hRule="exact" w:val="580"/>
+          <w:trHeight w:hRule="exact" w:val="560"/>
         </w:trPr>
         <w:tc>
           <w:tcPr>
-            <w:tcW w:type="dxa" w:w="8914"/>
+            <w:tcW w:type="dxa" w:w="8140"/>
             <w:gridSpan w:val="3"/>
             <w:tcBorders>
               <w:top w:sz="8.0" w:val="single" w:color="#FFFFFF"/>
@@ -1695,13 +1667,13 @@
               <w:autoSpaceDN w:val="0"/>
               <w:autoSpaceDE w:val="0"/>
               <w:widowControl/>
-              <w:spacing w:line="276" w:lineRule="exact" w:before="30" w:after="0"/>
-              <w:ind w:left="130" w:right="0" w:firstLine="0"/>
+              <w:spacing w:line="224" w:lineRule="exact" w:before="68" w:after="0"/>
+              <w:ind w:left="142" w:right="0" w:firstLine="0"/>
               <w:jc w:val="left"/>
             </w:pPr>
             <w:r>
               <w:rPr>
-                <w:rFonts w:ascii="Helvetica" w:hAnsi="Helvetica" w:eastAsia="Helvetica"/>
+                <w:rFonts w:ascii="Liberation Sans" w:hAnsi="Liberation Sans" w:eastAsia="Liberation Sans"/>
                 <w:b/>
                 <w:i w:val="0"/>
                 <w:color w:val="000000"/>
@@ -1713,7 +1685,7 @@
         </w:tc>
         <w:tc>
           <w:tcPr>
-            <w:tcW w:type="dxa" w:w="2710"/>
+            <w:tcW w:type="dxa" w:w="2772"/>
             <w:vMerge/>
             <w:tcBorders>
               <w:start w:sz="8.0" w:val="single" w:color="#FFFFFF"/>
@@ -1742,45 +1714,9 @@
         <w:ind w:left="0" w:right="0"/>
       </w:pPr>
     </w:p>
-    <w:p>
-      <w:pPr>
-        <w:autoSpaceDN w:val="0"/>
-        <w:autoSpaceDE w:val="0"/>
-        <w:widowControl/>
-        <w:spacing w:line="14" w:lineRule="exact" w:before="0" w:after="0"/>
-        <w:ind w:left="0" w:right="0"/>
-      </w:pPr>
-    </w:p>
-    <w:p>
-      <w:pPr>
-        <w:autoSpaceDN w:val="0"/>
-        <w:autoSpaceDE w:val="0"/>
-        <w:widowControl/>
-        <w:spacing w:line="14" w:lineRule="exact" w:before="0" w:after="0"/>
-        <w:ind w:left="0" w:right="0"/>
-      </w:pPr>
-    </w:p>
-    <w:p>
-      <w:pPr>
-        <w:autoSpaceDN w:val="0"/>
-        <w:autoSpaceDE w:val="0"/>
-        <w:widowControl/>
-        <w:spacing w:line="14" w:lineRule="exact" w:before="0" w:after="0"/>
-        <w:ind w:left="0" w:right="0"/>
-      </w:pPr>
-    </w:p>
-    <w:p>
-      <w:pPr>
-        <w:autoSpaceDN w:val="0"/>
-        <w:autoSpaceDE w:val="0"/>
-        <w:widowControl/>
-        <w:spacing w:line="14" w:lineRule="exact" w:before="0" w:after="0"/>
-        <w:ind w:left="0" w:right="0"/>
-      </w:pPr>
-    </w:p>
     <w:sectPr>
       <w:pgSz w:w="11906" w:h="16838"/>
-      <w:pgMar w:top="144" w:right="276" w:bottom="1318" w:left="790" w:header="720" w:footer="720" w:gutter="0"/>
+      <w:pgMar w:top="140" w:right="124" w:bottom="1316" w:left="692" w:header="720" w:footer="720" w:gutter="0"/>
       <w:cols/>
       <w:docGrid w:linePitch="360"/>
     </w:sectPr>

</xml_diff>